<commit_message>
pushing to sync files before colab processing
</commit_message>
<xml_diff>
--- a/AlphabetSoup Charitable Modeling Report.docx
+++ b/AlphabetSoup Charitable Modeling Report.docx
@@ -603,7 +603,7 @@
                                       <w:bCs/>
                                       <w:sz w:val="32"/>
                                     </w:rPr>
-                                    <w:t>Initial Challenge Portion</w:t>
+                                    <w:t>Initial Challenge</w:t>
                                   </w:r>
                                 </w:p>
                                 <w:p/>
@@ -630,74 +630,18 @@
                                   </w:r>
                                 </w:p>
                                 <w:p>
-                                  <w:r>
-                                    <w:t>From Alphabet Soup’s business team, you have received a CSV containing more than 34,000 organizations that have received funding from Alphabet Soup over the years. Within this dataset are a number of columns that capture metadata about each organization, such as:</w:t>
-                                  </w:r>
-                                  <w:r>
-                                    <w:t xml:space="preserve"> </w:t>
-                                  </w:r>
-                                  <w:r>
-                                    <w:t>EIN and NAME—Identification columns</w:t>
-                                  </w:r>
-                                  <w:r>
-                                    <w:t xml:space="preserve">, </w:t>
-                                  </w:r>
-                                  <w:r>
-                                    <w:t>APPLICATION_TYPE—Alphabet Soup application type</w:t>
-                                  </w:r>
-                                  <w:r>
-                                    <w:t xml:space="preserve">, </w:t>
-                                  </w:r>
-                                  <w:r>
-                                    <w:t>AFFILIATION—Affiliated sector of industry</w:t>
-                                  </w:r>
-                                  <w:r>
-                                    <w:t xml:space="preserve">, </w:t>
-                                  </w:r>
-                                  <w:r>
-                                    <w:t>CLASSIFICATION—Government organization classification</w:t>
-                                  </w:r>
-                                  <w:r>
-                                    <w:t xml:space="preserve">, </w:t>
-                                  </w:r>
-                                  <w:r>
-                                    <w:t>USE_CASE—Use case for funding</w:t>
-                                  </w:r>
-                                  <w:r>
-                                    <w:t xml:space="preserve">, </w:t>
-                                  </w:r>
-                                  <w:r>
-                                    <w:t>ORGANIZATION—Organization type</w:t>
-                                  </w:r>
-                                  <w:r>
-                                    <w:t xml:space="preserve">, </w:t>
-                                  </w:r>
-                                  <w:r>
-                                    <w:t>STATUS—Active status</w:t>
-                                  </w:r>
-                                  <w:r>
-                                    <w:t xml:space="preserve">, </w:t>
-                                  </w:r>
-                                  <w:r>
-                                    <w:t>INCOME_AMT—Income classification</w:t>
-                                  </w:r>
-                                  <w:r>
-                                    <w:t xml:space="preserve">, </w:t>
-                                  </w:r>
-                                  <w:r>
-                                    <w:t>SPECIAL_CONSIDERATIONS—Special considerations for application</w:t>
-                                  </w:r>
-                                  <w:r>
-                                    <w:t xml:space="preserve">, </w:t>
-                                  </w:r>
-                                  <w:r>
-                                    <w:t>ASK_AMT—Funding amount requested</w:t>
-                                  </w:r>
-                                  <w:r>
-                                    <w:t xml:space="preserve">, </w:t>
-                                  </w:r>
-                                  <w:r>
-                                    <w:t>IS_SUCCESSFUL—Was the money used effectively</w:t>
+                                  <w:pPr>
+                                    <w:rPr>
+                                      <w:sz w:val="24"/>
+                                      <w:szCs w:val="24"/>
+                                    </w:rPr>
+                                  </w:pPr>
+                                  <w:r>
+                                    <w:rPr>
+                                      <w:sz w:val="24"/>
+                                      <w:szCs w:val="24"/>
+                                    </w:rPr>
+                                    <w:t>From Alphabet Soup’s business team, you have received a CSV containing more than 34,000 organizations that have received funding from Alphabet Soup over the years. Within this dataset are a number of columns that capture metadata about each organization, such as: EIN and NAME—Identification columns, APPLICATION_TYPE—Alphabet Soup application type, AFFILIATION—Affiliated sector of industry, CLASSIFICATION—Government organization classification, USE_CASE—Use case for funding, ORGANIZATION—Organization type, STATUS—Active status, INCOME_AMT—Income classification, SPECIAL_CONSIDERATIONS—Special considerations for application, ASK_AMT—Funding amount requested, IS_SUCCESSFUL—Was the money used effectively</w:t>
                                   </w:r>
                                 </w:p>
                                 <w:p>
@@ -816,23 +760,98 @@
                                   </w:r>
                                 </w:p>
                                 <w:p>
-                                  <w:r>
+                                  <w:pPr>
+                                    <w:rPr>
+                                      <w:sz w:val="24"/>
+                                      <w:szCs w:val="24"/>
+                                    </w:rPr>
+                                  </w:pPr>
+                                  <w:r>
+                                    <w:rPr>
+                                      <w:sz w:val="24"/>
+                                      <w:szCs w:val="24"/>
+                                    </w:rPr>
                                     <w:t xml:space="preserve">We imported the necessary dependencies, read in the .csv file, analyzed the available data.  </w:t>
                                   </w:r>
                                   <w:r>
+                                    <w:rPr>
+                                      <w:sz w:val="24"/>
+                                      <w:szCs w:val="24"/>
+                                    </w:rPr>
                                     <w:t xml:space="preserve">Looking at the columns in the dataset we </w:t>
                                   </w:r>
                                   <w:r>
-                                    <w:t>dropped the EIN and NAME columns due to lack of value, performed binning on the ASK_AMT</w:t>
-                                  </w:r>
-                                  <w:r>
-                                    <w:t xml:space="preserve">, the Application Type, and the Classification Code. Split the data into training and test features and </w:t>
+                                    <w:rPr>
+                                      <w:sz w:val="24"/>
+                                      <w:szCs w:val="24"/>
+                                    </w:rPr>
+                                    <w:t xml:space="preserve">dropped the EIN and NAME columns due to lack of value, performed </w:t>
+                                  </w:r>
+                                  <w:r>
+                                    <w:rPr>
+                                      <w:sz w:val="24"/>
+                                      <w:szCs w:val="24"/>
+                                    </w:rPr>
+                                    <w:t xml:space="preserve">a revised </w:t>
+                                  </w:r>
+                                  <w:r>
+                                    <w:rPr>
+                                      <w:sz w:val="24"/>
+                                      <w:szCs w:val="24"/>
+                                    </w:rPr>
+                                    <w:t xml:space="preserve">binning </w:t>
+                                  </w:r>
+                                  <w:r>
+                                    <w:rPr>
+                                      <w:sz w:val="24"/>
+                                      <w:szCs w:val="24"/>
+                                    </w:rPr>
+                                    <w:t>of data with</w:t>
+                                  </w:r>
+                                  <w:r>
+                                    <w:rPr>
+                                      <w:sz w:val="24"/>
+                                      <w:szCs w:val="24"/>
+                                    </w:rPr>
+                                    <w:t xml:space="preserve"> the ASK_AMT</w:t>
+                                  </w:r>
+                                  <w:r>
+                                    <w:rPr>
+                                      <w:sz w:val="24"/>
+                                      <w:szCs w:val="24"/>
+                                    </w:rPr>
+                                    <w:t>, the Application Type, and the Classification Code. Split the data into training and test features</w:t>
+                                  </w:r>
+                                  <w:r>
+                                    <w:rPr>
+                                      <w:sz w:val="24"/>
+                                      <w:szCs w:val="24"/>
+                                    </w:rPr>
+                                    <w:t xml:space="preserve">.  Compiled, </w:t>
                                   </w:r>
                                   <w:proofErr w:type="gramStart"/>
                                   <w:r>
-                                    <w:t>arrays</w:t>
+                                    <w:rPr>
+                                      <w:sz w:val="24"/>
+                                      <w:szCs w:val="24"/>
+                                    </w:rPr>
+                                    <w:t>trained</w:t>
                                   </w:r>
                                   <w:proofErr w:type="gramEnd"/>
+                                  <w:r>
+                                    <w:rPr>
+                                      <w:sz w:val="24"/>
+                                      <w:szCs w:val="24"/>
+                                    </w:rPr>
+                                    <w:t xml:space="preserve"> and evaluated the model with 3 hidden layers. Plotted the </w:t>
+                                  </w:r>
+                                  <w:r>
+                                    <w:rPr>
+                                      <w:sz w:val="24"/>
+                                      <w:szCs w:val="24"/>
+                                    </w:rPr>
+                                    <w:t>training and validation losses and saved the model.</w:t>
+                                  </w:r>
                                 </w:p>
                               </w:txbxContent>
                             </wps:txbx>
@@ -882,7 +901,7 @@
                                 <w:bCs/>
                                 <w:sz w:val="32"/>
                               </w:rPr>
-                              <w:t>Initial Challenge Portion</w:t>
+                              <w:t>Initial Challenge</w:t>
                             </w:r>
                           </w:p>
                           <w:p/>
@@ -909,74 +928,18 @@
                             </w:r>
                           </w:p>
                           <w:p>
-                            <w:r>
-                              <w:t>From Alphabet Soup’s business team, you have received a CSV containing more than 34,000 organizations that have received funding from Alphabet Soup over the years. Within this dataset are a number of columns that capture metadata about each organization, such as:</w:t>
-                            </w:r>
-                            <w:r>
-                              <w:t xml:space="preserve"> </w:t>
-                            </w:r>
-                            <w:r>
-                              <w:t>EIN and NAME—Identification columns</w:t>
-                            </w:r>
-                            <w:r>
-                              <w:t xml:space="preserve">, </w:t>
-                            </w:r>
-                            <w:r>
-                              <w:t>APPLICATION_TYPE—Alphabet Soup application type</w:t>
-                            </w:r>
-                            <w:r>
-                              <w:t xml:space="preserve">, </w:t>
-                            </w:r>
-                            <w:r>
-                              <w:t>AFFILIATION—Affiliated sector of industry</w:t>
-                            </w:r>
-                            <w:r>
-                              <w:t xml:space="preserve">, </w:t>
-                            </w:r>
-                            <w:r>
-                              <w:t>CLASSIFICATION—Government organization classification</w:t>
-                            </w:r>
-                            <w:r>
-                              <w:t xml:space="preserve">, </w:t>
-                            </w:r>
-                            <w:r>
-                              <w:t>USE_CASE—Use case for funding</w:t>
-                            </w:r>
-                            <w:r>
-                              <w:t xml:space="preserve">, </w:t>
-                            </w:r>
-                            <w:r>
-                              <w:t>ORGANIZATION—Organization type</w:t>
-                            </w:r>
-                            <w:r>
-                              <w:t xml:space="preserve">, </w:t>
-                            </w:r>
-                            <w:r>
-                              <w:t>STATUS—Active status</w:t>
-                            </w:r>
-                            <w:r>
-                              <w:t xml:space="preserve">, </w:t>
-                            </w:r>
-                            <w:r>
-                              <w:t>INCOME_AMT—Income classification</w:t>
-                            </w:r>
-                            <w:r>
-                              <w:t xml:space="preserve">, </w:t>
-                            </w:r>
-                            <w:r>
-                              <w:t>SPECIAL_CONSIDERATIONS—Special considerations for application</w:t>
-                            </w:r>
-                            <w:r>
-                              <w:t xml:space="preserve">, </w:t>
-                            </w:r>
-                            <w:r>
-                              <w:t>ASK_AMT—Funding amount requested</w:t>
-                            </w:r>
-                            <w:r>
-                              <w:t xml:space="preserve">, </w:t>
-                            </w:r>
-                            <w:r>
-                              <w:t>IS_SUCCESSFUL—Was the money used effectively</w:t>
+                            <w:pPr>
+                              <w:rPr>
+                                <w:sz w:val="24"/>
+                                <w:szCs w:val="24"/>
+                              </w:rPr>
+                            </w:pPr>
+                            <w:r>
+                              <w:rPr>
+                                <w:sz w:val="24"/>
+                                <w:szCs w:val="24"/>
+                              </w:rPr>
+                              <w:t>From Alphabet Soup’s business team, you have received a CSV containing more than 34,000 organizations that have received funding from Alphabet Soup over the years. Within this dataset are a number of columns that capture metadata about each organization, such as: EIN and NAME—Identification columns, APPLICATION_TYPE—Alphabet Soup application type, AFFILIATION—Affiliated sector of industry, CLASSIFICATION—Government organization classification, USE_CASE—Use case for funding, ORGANIZATION—Organization type, STATUS—Active status, INCOME_AMT—Income classification, SPECIAL_CONSIDERATIONS—Special considerations for application, ASK_AMT—Funding amount requested, IS_SUCCESSFUL—Was the money used effectively</w:t>
                             </w:r>
                           </w:p>
                           <w:p>
@@ -1095,23 +1058,98 @@
                             </w:r>
                           </w:p>
                           <w:p>
-                            <w:r>
+                            <w:pPr>
+                              <w:rPr>
+                                <w:sz w:val="24"/>
+                                <w:szCs w:val="24"/>
+                              </w:rPr>
+                            </w:pPr>
+                            <w:r>
+                              <w:rPr>
+                                <w:sz w:val="24"/>
+                                <w:szCs w:val="24"/>
+                              </w:rPr>
                               <w:t xml:space="preserve">We imported the necessary dependencies, read in the .csv file, analyzed the available data.  </w:t>
                             </w:r>
                             <w:r>
+                              <w:rPr>
+                                <w:sz w:val="24"/>
+                                <w:szCs w:val="24"/>
+                              </w:rPr>
                               <w:t xml:space="preserve">Looking at the columns in the dataset we </w:t>
                             </w:r>
                             <w:r>
-                              <w:t>dropped the EIN and NAME columns due to lack of value, performed binning on the ASK_AMT</w:t>
-                            </w:r>
-                            <w:r>
-                              <w:t xml:space="preserve">, the Application Type, and the Classification Code. Split the data into training and test features and </w:t>
+                              <w:rPr>
+                                <w:sz w:val="24"/>
+                                <w:szCs w:val="24"/>
+                              </w:rPr>
+                              <w:t xml:space="preserve">dropped the EIN and NAME columns due to lack of value, performed </w:t>
+                            </w:r>
+                            <w:r>
+                              <w:rPr>
+                                <w:sz w:val="24"/>
+                                <w:szCs w:val="24"/>
+                              </w:rPr>
+                              <w:t xml:space="preserve">a revised </w:t>
+                            </w:r>
+                            <w:r>
+                              <w:rPr>
+                                <w:sz w:val="24"/>
+                                <w:szCs w:val="24"/>
+                              </w:rPr>
+                              <w:t xml:space="preserve">binning </w:t>
+                            </w:r>
+                            <w:r>
+                              <w:rPr>
+                                <w:sz w:val="24"/>
+                                <w:szCs w:val="24"/>
+                              </w:rPr>
+                              <w:t>of data with</w:t>
+                            </w:r>
+                            <w:r>
+                              <w:rPr>
+                                <w:sz w:val="24"/>
+                                <w:szCs w:val="24"/>
+                              </w:rPr>
+                              <w:t xml:space="preserve"> the ASK_AMT</w:t>
+                            </w:r>
+                            <w:r>
+                              <w:rPr>
+                                <w:sz w:val="24"/>
+                                <w:szCs w:val="24"/>
+                              </w:rPr>
+                              <w:t>, the Application Type, and the Classification Code. Split the data into training and test features</w:t>
+                            </w:r>
+                            <w:r>
+                              <w:rPr>
+                                <w:sz w:val="24"/>
+                                <w:szCs w:val="24"/>
+                              </w:rPr>
+                              <w:t xml:space="preserve">.  Compiled, </w:t>
                             </w:r>
                             <w:proofErr w:type="gramStart"/>
                             <w:r>
-                              <w:t>arrays</w:t>
+                              <w:rPr>
+                                <w:sz w:val="24"/>
+                                <w:szCs w:val="24"/>
+                              </w:rPr>
+                              <w:t>trained</w:t>
                             </w:r>
                             <w:proofErr w:type="gramEnd"/>
+                            <w:r>
+                              <w:rPr>
+                                <w:sz w:val="24"/>
+                                <w:szCs w:val="24"/>
+                              </w:rPr>
+                              <w:t xml:space="preserve"> and evaluated the model with 3 hidden layers. Plotted the </w:t>
+                            </w:r>
+                            <w:r>
+                              <w:rPr>
+                                <w:sz w:val="24"/>
+                                <w:szCs w:val="24"/>
+                              </w:rPr>
+                              <w:t>training and validation losses and saved the model.</w:t>
+                            </w:r>
                           </w:p>
                         </w:txbxContent>
                       </v:textbox>
@@ -1331,9 +1369,6 @@
                                       <w:color w:val="44546A" w:themeColor="text2"/>
                                     </w:rPr>
                                   </w:pPr>
-                                  <w:r>
-                                    <w:t>On the Insert tab, the galleries include items that are designed to coordinate with the overall look of your document. You can use these galleries to insert tables, headers, footers, lists, cover pages, and other document building blocks. When you create pictures, charts, or diagrams, they also coordinate with your current document look.</w:t>
-                                  </w:r>
                                 </w:p>
                               </w:txbxContent>
                             </wps:txbx>
@@ -1361,9 +1396,6 @@
                                 <w:color w:val="44546A" w:themeColor="text2"/>
                               </w:rPr>
                             </w:pPr>
-                            <w:r>
-                              <w:t>On the Insert tab, the galleries include items that are designed to coordinate with the overall look of your document. You can use these galleries to insert tables, headers, footers, lists, cover pages, and other document building blocks. When you create pictures, charts, or diagrams, they also coordinate with your current document look.</w:t>
-                            </w:r>
                           </w:p>
                         </w:txbxContent>
                       </v:textbox>
@@ -1630,9 +1662,9 @@
               <mc:AlternateContent>
                 <mc:Choice Requires="wps">
                   <w:drawing>
-                    <wp:inline distT="0" distB="0" distL="0" distR="0" wp14:anchorId="74110DD5" wp14:editId="4D4C8CE7">
-                      <wp:extent cx="1674421" cy="676894"/>
-                      <wp:effectExtent l="0" t="0" r="2540" b="9525"/>
+                    <wp:inline distT="0" distB="0" distL="0" distR="0" wp14:anchorId="74110DD5" wp14:editId="32CC0B3E">
+                      <wp:extent cx="1674421" cy="475725"/>
+                      <wp:effectExtent l="0" t="0" r="2540" b="635"/>
                       <wp:docPr id="14" name="Text Box 14"/>
                       <wp:cNvGraphicFramePr/>
                       <a:graphic xmlns:a="http://schemas.openxmlformats.org/drawingml/2006/main">
@@ -1642,7 +1674,7 @@
                             <wps:spPr>
                               <a:xfrm>
                                 <a:off x="0" y="0"/>
-                                <a:ext cx="1674421" cy="676894"/>
+                                <a:ext cx="1674421" cy="475725"/>
                               </a:xfrm>
                               <a:prstGeom prst="rect">
                                 <a:avLst/>
@@ -1661,31 +1693,7 @@
                                     <w:pStyle w:val="Heading3"/>
                                   </w:pPr>
                                   <w:r>
-                                    <w:t xml:space="preserve">Lorem ipsum dolor sit </w:t>
-                                  </w:r>
-                                  <w:proofErr w:type="spellStart"/>
-                                  <w:r>
-                                    <w:t>amet</w:t>
-                                  </w:r>
-                                  <w:proofErr w:type="spellEnd"/>
-                                  <w:r>
-                                    <w:t xml:space="preserve">, </w:t>
-                                  </w:r>
-                                  <w:proofErr w:type="spellStart"/>
-                                  <w:r>
-                                    <w:t>harum</w:t>
-                                  </w:r>
-                                  <w:proofErr w:type="spellEnd"/>
-                                  <w:r>
-                                    <w:t xml:space="preserve"> </w:t>
-                                  </w:r>
-                                  <w:proofErr w:type="spellStart"/>
-                                  <w:r>
-                                    <w:t>patrioque</w:t>
-                                  </w:r>
-                                  <w:proofErr w:type="spellEnd"/>
-                                  <w:r>
-                                    <w:t xml:space="preserve"> cu vim.</w:t>
+                                    <w:t>Optimizing Challenge</w:t>
                                   </w:r>
                                 </w:p>
                               </w:txbxContent>
@@ -1704,7 +1712,7 @@
                 </mc:Choice>
                 <mc:Fallback>
                   <w:pict>
-                    <v:shape w14:anchorId="74110DD5" id="Text Box 14" o:spid="_x0000_s1036" type="#_x0000_t202" style="width:131.85pt;height:53.3pt;visibility:visible;mso-wrap-style:square;mso-left-percent:-10001;mso-top-percent:-10001;mso-position-horizontal:absolute;mso-position-horizontal-relative:char;mso-position-vertical:absolute;mso-position-vertical-relative:line;mso-left-percent:-10001;mso-top-percent:-10001;v-text-anchor:top" o:gfxdata="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" fillcolor="white [3201]" stroked="f" strokeweight=".5pt">
+                    <v:shape w14:anchorId="74110DD5" id="Text Box 14" o:spid="_x0000_s1036" type="#_x0000_t202" style="width:131.85pt;height:37.45pt;visibility:visible;mso-wrap-style:square;mso-left-percent:-10001;mso-top-percent:-10001;mso-position-horizontal:absolute;mso-position-horizontal-relative:char;mso-position-vertical:absolute;mso-position-vertical-relative:line;mso-left-percent:-10001;mso-top-percent:-10001;v-text-anchor:top" o:gfxdata="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" fillcolor="white [3201]" stroked="f" strokeweight=".5pt">
                       <v:textbox>
                         <w:txbxContent>
                           <w:p>
@@ -1712,231 +1720,7 @@
                               <w:pStyle w:val="Heading3"/>
                             </w:pPr>
                             <w:r>
-                              <w:t xml:space="preserve">Lorem ipsum dolor sit </w:t>
-                            </w:r>
-                            <w:proofErr w:type="spellStart"/>
-                            <w:r>
-                              <w:t>amet</w:t>
-                            </w:r>
-                            <w:proofErr w:type="spellEnd"/>
-                            <w:r>
-                              <w:t xml:space="preserve">, </w:t>
-                            </w:r>
-                            <w:proofErr w:type="spellStart"/>
-                            <w:r>
-                              <w:t>harum</w:t>
-                            </w:r>
-                            <w:proofErr w:type="spellEnd"/>
-                            <w:r>
-                              <w:t xml:space="preserve"> </w:t>
-                            </w:r>
-                            <w:proofErr w:type="spellStart"/>
-                            <w:r>
-                              <w:t>patrioque</w:t>
-                            </w:r>
-                            <w:proofErr w:type="spellEnd"/>
-                            <w:r>
-                              <w:t xml:space="preserve"> cu vim.</w:t>
-                            </w:r>
-                          </w:p>
-                        </w:txbxContent>
-                      </v:textbox>
-                      <w10:anchorlock/>
-                    </v:shape>
-                  </w:pict>
-                </mc:Fallback>
-              </mc:AlternateContent>
-            </w:r>
-            <w:r>
-              <w:rPr>
-                <w:noProof/>
-              </w:rPr>
-              <mc:AlternateContent>
-                <mc:Choice Requires="wps">
-                  <w:drawing>
-                    <wp:inline distT="0" distB="0" distL="0" distR="0" wp14:anchorId="0CC662BF" wp14:editId="31C6F149">
-                      <wp:extent cx="475013" cy="676894"/>
-                      <wp:effectExtent l="0" t="0" r="1270" b="9525"/>
-                      <wp:docPr id="18" name="Text Box 18"/>
-                      <wp:cNvGraphicFramePr/>
-                      <a:graphic xmlns:a="http://schemas.openxmlformats.org/drawingml/2006/main">
-                        <a:graphicData uri="http://schemas.microsoft.com/office/word/2010/wordprocessingShape">
-                          <wps:wsp>
-                            <wps:cNvSpPr txBox="1"/>
-                            <wps:spPr>
-                              <a:xfrm>
-                                <a:off x="0" y="0"/>
-                                <a:ext cx="475013" cy="676894"/>
-                              </a:xfrm>
-                              <a:prstGeom prst="rect">
-                                <a:avLst/>
-                              </a:prstGeom>
-                              <a:solidFill>
-                                <a:schemeClr val="lt1"/>
-                              </a:solidFill>
-                              <a:ln w="6350">
-                                <a:noFill/>
-                              </a:ln>
-                            </wps:spPr>
-                            <wps:txbx>
-                              <w:txbxContent>
-                                <w:p>
-                                  <w:pPr>
-                                    <w:pStyle w:val="Heading1"/>
-                                  </w:pPr>
-                                  <w:r>
-                                    <w:t>03</w:t>
-                                  </w:r>
-                                </w:p>
-                              </w:txbxContent>
-                            </wps:txbx>
-                            <wps:bodyPr rot="0" spcFirstLastPara="0" vertOverflow="overflow" horzOverflow="overflow" vert="horz" wrap="square" lIns="91440" tIns="45720" rIns="91440" bIns="45720" numCol="1" spcCol="0" rtlCol="0" fromWordArt="0" anchor="t" anchorCtr="0" forceAA="0" compatLnSpc="1">
-                              <a:prstTxWarp prst="textNoShape">
-                                <a:avLst/>
-                              </a:prstTxWarp>
-                              <a:noAutofit/>
-                            </wps:bodyPr>
-                          </wps:wsp>
-                        </a:graphicData>
-                      </a:graphic>
-                    </wp:inline>
-                  </w:drawing>
-                </mc:Choice>
-                <mc:Fallback>
-                  <w:pict>
-                    <v:shape w14:anchorId="0CC662BF" id="Text Box 18" o:spid="_x0000_s1037" type="#_x0000_t202" style="width:37.4pt;height:53.3pt;visibility:visible;mso-wrap-style:square;mso-left-percent:-10001;mso-top-percent:-10001;mso-position-horizontal:absolute;mso-position-horizontal-relative:char;mso-position-vertical:absolute;mso-position-vertical-relative:line;mso-left-percent:-10001;mso-top-percent:-10001;v-text-anchor:top" o:gfxdata="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" fillcolor="white [3201]" stroked="f" strokeweight=".5pt">
-                      <v:textbox>
-                        <w:txbxContent>
-                          <w:p>
-                            <w:pPr>
-                              <w:pStyle w:val="Heading1"/>
-                            </w:pPr>
-                            <w:r>
-                              <w:t>03</w:t>
-                            </w:r>
-                          </w:p>
-                        </w:txbxContent>
-                      </v:textbox>
-                      <w10:anchorlock/>
-                    </v:shape>
-                  </w:pict>
-                </mc:Fallback>
-              </mc:AlternateContent>
-            </w:r>
-            <w:r>
-              <w:rPr>
-                <w:noProof/>
-              </w:rPr>
-              <mc:AlternateContent>
-                <mc:Choice Requires="wps">
-                  <w:drawing>
-                    <wp:inline distT="0" distB="0" distL="0" distR="0" wp14:anchorId="38234454" wp14:editId="3C0116F1">
-                      <wp:extent cx="1674421" cy="676894"/>
-                      <wp:effectExtent l="0" t="0" r="2540" b="9525"/>
-                      <wp:docPr id="17" name="Text Box 17"/>
-                      <wp:cNvGraphicFramePr/>
-                      <a:graphic xmlns:a="http://schemas.openxmlformats.org/drawingml/2006/main">
-                        <a:graphicData uri="http://schemas.microsoft.com/office/word/2010/wordprocessingShape">
-                          <wps:wsp>
-                            <wps:cNvSpPr txBox="1"/>
-                            <wps:spPr>
-                              <a:xfrm>
-                                <a:off x="0" y="0"/>
-                                <a:ext cx="1674421" cy="676894"/>
-                              </a:xfrm>
-                              <a:prstGeom prst="rect">
-                                <a:avLst/>
-                              </a:prstGeom>
-                              <a:solidFill>
-                                <a:schemeClr val="lt1"/>
-                              </a:solidFill>
-                              <a:ln w="6350">
-                                <a:noFill/>
-                              </a:ln>
-                            </wps:spPr>
-                            <wps:txbx>
-                              <w:txbxContent>
-                                <w:p>
-                                  <w:pPr>
-                                    <w:pStyle w:val="Heading3"/>
-                                  </w:pPr>
-                                  <w:r>
-                                    <w:t xml:space="preserve">Lorem ipsum dolor sit </w:t>
-                                  </w:r>
-                                  <w:proofErr w:type="spellStart"/>
-                                  <w:r>
-                                    <w:t>amet</w:t>
-                                  </w:r>
-                                  <w:proofErr w:type="spellEnd"/>
-                                  <w:r>
-                                    <w:t xml:space="preserve">, </w:t>
-                                  </w:r>
-                                  <w:proofErr w:type="spellStart"/>
-                                  <w:r>
-                                    <w:t>harum</w:t>
-                                  </w:r>
-                                  <w:proofErr w:type="spellEnd"/>
-                                  <w:r>
-                                    <w:t xml:space="preserve"> </w:t>
-                                  </w:r>
-                                  <w:proofErr w:type="spellStart"/>
-                                  <w:r>
-                                    <w:t>patrioque</w:t>
-                                  </w:r>
-                                  <w:proofErr w:type="spellEnd"/>
-                                  <w:r>
-                                    <w:t xml:space="preserve"> cu vim.</w:t>
-                                  </w:r>
-                                </w:p>
-                              </w:txbxContent>
-                            </wps:txbx>
-                            <wps:bodyPr rot="0" spcFirstLastPara="0" vertOverflow="overflow" horzOverflow="overflow" vert="horz" wrap="square" lIns="91440" tIns="45720" rIns="91440" bIns="45720" numCol="1" spcCol="0" rtlCol="0" fromWordArt="0" anchor="t" anchorCtr="0" forceAA="0" compatLnSpc="1">
-                              <a:prstTxWarp prst="textNoShape">
-                                <a:avLst/>
-                              </a:prstTxWarp>
-                              <a:noAutofit/>
-                            </wps:bodyPr>
-                          </wps:wsp>
-                        </a:graphicData>
-                      </a:graphic>
-                    </wp:inline>
-                  </w:drawing>
-                </mc:Choice>
-                <mc:Fallback>
-                  <w:pict>
-                    <v:shape w14:anchorId="38234454" id="Text Box 17" o:spid="_x0000_s1038" type="#_x0000_t202" style="width:131.85pt;height:53.3pt;visibility:visible;mso-wrap-style:square;mso-left-percent:-10001;mso-top-percent:-10001;mso-position-horizontal:absolute;mso-position-horizontal-relative:char;mso-position-vertical:absolute;mso-position-vertical-relative:line;mso-left-percent:-10001;mso-top-percent:-10001;v-text-anchor:top" o:gfxdata="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" fillcolor="white [3201]" stroked="f" strokeweight=".5pt">
-                      <v:textbox>
-                        <w:txbxContent>
-                          <w:p>
-                            <w:pPr>
-                              <w:pStyle w:val="Heading3"/>
-                            </w:pPr>
-                            <w:r>
-                              <w:t xml:space="preserve">Lorem ipsum dolor sit </w:t>
-                            </w:r>
-                            <w:proofErr w:type="spellStart"/>
-                            <w:r>
-                              <w:t>amet</w:t>
-                            </w:r>
-                            <w:proofErr w:type="spellEnd"/>
-                            <w:r>
-                              <w:t xml:space="preserve">, </w:t>
-                            </w:r>
-                            <w:proofErr w:type="spellStart"/>
-                            <w:r>
-                              <w:t>harum</w:t>
-                            </w:r>
-                            <w:proofErr w:type="spellEnd"/>
-                            <w:r>
-                              <w:t xml:space="preserve"> </w:t>
-                            </w:r>
-                            <w:proofErr w:type="spellStart"/>
-                            <w:r>
-                              <w:t>patrioque</w:t>
-                            </w:r>
-                            <w:proofErr w:type="spellEnd"/>
-                            <w:r>
-                              <w:t xml:space="preserve"> cu vim.</w:t>
+                              <w:t>Optimizing Challenge</w:t>
                             </w:r>
                           </w:p>
                         </w:txbxContent>
@@ -1970,6 +1754,9 @@
           <w:p>
             <w:pPr>
               <w:ind w:left="720"/>
+              <w:rPr>
+                <w:caps/>
+              </w:rPr>
             </w:pPr>
           </w:p>
         </w:tc>
@@ -1997,6 +1784,1338 @@
                 <w:noProof/>
               </w:rPr>
               <w:t>Page 2</w:t>
+            </w:r>
+          </w:p>
+        </w:tc>
+      </w:tr>
+    </w:tbl>
+    <w:p/>
+    <w:p/>
+    <w:tbl>
+      <w:tblPr>
+        <w:tblW w:w="12180" w:type="dxa"/>
+        <w:tblInd w:w="55" w:type="dxa"/>
+        <w:tblCellMar>
+          <w:left w:w="115" w:type="dxa"/>
+          <w:right w:w="720" w:type="dxa"/>
+        </w:tblCellMar>
+        <w:tblLook w:val="0000" w:firstRow="0" w:lastRow="0" w:firstColumn="0" w:lastColumn="0" w:noHBand="0" w:noVBand="0"/>
+      </w:tblPr>
+      <w:tblGrid>
+        <w:gridCol w:w="4723"/>
+        <w:gridCol w:w="1690"/>
+        <w:gridCol w:w="5772"/>
+      </w:tblGrid>
+      <w:tr>
+        <w:trPr>
+          <w:trHeight w:val="2970"/>
+        </w:trPr>
+        <w:tc>
+          <w:tcPr>
+            <w:tcW w:w="6090" w:type="dxa"/>
+            <w:gridSpan w:val="2"/>
+          </w:tcPr>
+          <w:p>
+            <w:r>
+              <w:rPr>
+                <w:noProof/>
+              </w:rPr>
+              <mc:AlternateContent>
+                <mc:Choice Requires="wps">
+                  <w:drawing>
+                    <wp:anchor distT="0" distB="0" distL="114300" distR="114300" simplePos="0" relativeHeight="251662336" behindDoc="0" locked="0" layoutInCell="1" allowOverlap="1" wp14:anchorId="344D6286" wp14:editId="17C988F9">
+                      <wp:simplePos x="0" y="0"/>
+                      <wp:positionH relativeFrom="column">
+                        <wp:posOffset>2349500</wp:posOffset>
+                      </wp:positionH>
+                      <wp:positionV relativeFrom="paragraph">
+                        <wp:posOffset>1608364</wp:posOffset>
+                      </wp:positionV>
+                      <wp:extent cx="4892633" cy="7356022"/>
+                      <wp:effectExtent l="0" t="0" r="3810" b="0"/>
+                      <wp:wrapNone/>
+                      <wp:docPr id="1985293938" name="Text Box 1985293938"/>
+                      <wp:cNvGraphicFramePr/>
+                      <a:graphic xmlns:a="http://schemas.openxmlformats.org/drawingml/2006/main">
+                        <a:graphicData uri="http://schemas.microsoft.com/office/word/2010/wordprocessingShape">
+                          <wps:wsp>
+                            <wps:cNvSpPr txBox="1"/>
+                            <wps:spPr>
+                              <a:xfrm>
+                                <a:off x="0" y="0"/>
+                                <a:ext cx="4892633" cy="7356022"/>
+                              </a:xfrm>
+                              <a:prstGeom prst="rect">
+                                <a:avLst/>
+                              </a:prstGeom>
+                              <a:solidFill>
+                                <a:schemeClr val="lt1"/>
+                              </a:solidFill>
+                              <a:ln w="6350">
+                                <a:noFill/>
+                              </a:ln>
+                            </wps:spPr>
+                            <wps:txbx>
+                              <w:txbxContent>
+                                <w:p>
+                                  <w:pPr>
+                                    <w:pStyle w:val="Heading1"/>
+                                    <w:rPr>
+                                      <w:rFonts w:asciiTheme="minorHAnsi" w:hAnsiTheme="minorHAnsi" w:cstheme="minorHAnsi"/>
+                                      <w:b/>
+                                      <w:bCs/>
+                                      <w:sz w:val="32"/>
+                                    </w:rPr>
+                                  </w:pPr>
+                                  <w:r>
+                                    <w:rPr>
+                                      <w:rFonts w:asciiTheme="minorHAnsi" w:hAnsiTheme="minorHAnsi" w:cstheme="minorHAnsi"/>
+                                      <w:b/>
+                                      <w:bCs/>
+                                      <w:sz w:val="32"/>
+                                    </w:rPr>
+                                    <w:t>0</w:t>
+                                  </w:r>
+                                  <w:r>
+                                    <w:rPr>
+                                      <w:rFonts w:asciiTheme="minorHAnsi" w:hAnsiTheme="minorHAnsi" w:cstheme="minorHAnsi"/>
+                                      <w:b/>
+                                      <w:bCs/>
+                                      <w:sz w:val="32"/>
+                                    </w:rPr>
+                                    <w:t>2 Optimizing</w:t>
+                                  </w:r>
+                                  <w:r>
+                                    <w:rPr>
+                                      <w:rFonts w:asciiTheme="minorHAnsi" w:hAnsiTheme="minorHAnsi" w:cstheme="minorHAnsi"/>
+                                      <w:b/>
+                                      <w:bCs/>
+                                      <w:sz w:val="32"/>
+                                    </w:rPr>
+                                    <w:t xml:space="preserve"> Challenge</w:t>
+                                  </w:r>
+                                </w:p>
+                                <w:p/>
+                                <w:p>
+                                  <w:pPr>
+                                    <w:pStyle w:val="Heading2"/>
+                                    <w:rPr>
+                                      <w:rFonts w:asciiTheme="minorHAnsi" w:hAnsiTheme="minorHAnsi" w:cstheme="minorHAnsi"/>
+                                      <w:b/>
+                                      <w:bCs/>
+                                      <w:sz w:val="28"/>
+                                      <w:szCs w:val="28"/>
+                                    </w:rPr>
+                                  </w:pPr>
+                                  <w:proofErr w:type="spellStart"/>
+                                  <w:r>
+                                    <w:rPr>
+                                      <w:rFonts w:asciiTheme="minorHAnsi" w:hAnsiTheme="minorHAnsi" w:cstheme="minorHAnsi"/>
+                                      <w:b/>
+                                      <w:bCs/>
+                                      <w:sz w:val="28"/>
+                                      <w:szCs w:val="28"/>
+                                    </w:rPr>
+                                    <w:t>AlphabetSoupCharity_Optimization</w:t>
+                                  </w:r>
+                                  <w:proofErr w:type="spellEnd"/>
+                                </w:p>
+                                <w:p>
+                                  <w:pPr>
+                                    <w:pStyle w:val="Heading2"/>
+                                    <w:rPr>
+                                      <w:rFonts w:asciiTheme="minorHAnsi" w:hAnsiTheme="minorHAnsi" w:cstheme="minorHAnsi"/>
+                                      <w:b/>
+                                      <w:bCs/>
+                                      <w:sz w:val="28"/>
+                                      <w:szCs w:val="28"/>
+                                    </w:rPr>
+                                  </w:pPr>
+                                </w:p>
+                                <w:p>
+                                  <w:pPr>
+                                    <w:pStyle w:val="Heading2"/>
+                                  </w:pPr>
+                                  <w:r>
+                                    <w:rPr>
+                                      <w:rFonts w:asciiTheme="minorHAnsi" w:hAnsiTheme="minorHAnsi" w:cstheme="minorHAnsi"/>
+                                      <w:b/>
+                                      <w:bCs/>
+                                      <w:sz w:val="28"/>
+                                      <w:szCs w:val="28"/>
+                                    </w:rPr>
+                                    <w:t xml:space="preserve"> </w:t>
+                                  </w:r>
+                                  <w:r>
+                                    <w:rPr>
+                                      <w:rFonts w:asciiTheme="minorHAnsi" w:hAnsiTheme="minorHAnsi" w:cstheme="minorHAnsi"/>
+                                      <w:b/>
+                                      <w:bCs/>
+                                      <w:sz w:val="28"/>
+                                      <w:szCs w:val="28"/>
+                                    </w:rPr>
+                                    <w:t>F</w:t>
+                                  </w:r>
+                                  <w:r>
+                                    <w:rPr>
+                                      <w:rFonts w:asciiTheme="minorHAnsi" w:hAnsiTheme="minorHAnsi" w:cstheme="minorHAnsi"/>
+                                      <w:b/>
+                                      <w:bCs/>
+                                      <w:sz w:val="28"/>
+                                      <w:szCs w:val="28"/>
+                                    </w:rPr>
+                                    <w:t>indings</w:t>
+                                  </w:r>
+                                </w:p>
+                                <w:p>
+                                  <w:pPr>
+                                    <w:pStyle w:val="Heading2"/>
+                                    <w:rPr>
+                                      <w:rFonts w:asciiTheme="minorHAnsi" w:hAnsiTheme="minorHAnsi" w:cstheme="minorHAnsi"/>
+                                      <w:color w:val="auto"/>
+                                      <w:sz w:val="24"/>
+                                      <w:szCs w:val="24"/>
+                                    </w:rPr>
+                                  </w:pPr>
+                                  <w:r>
+                                    <w:rPr>
+                                      <w:rFonts w:asciiTheme="minorHAnsi" w:hAnsiTheme="minorHAnsi" w:cstheme="minorHAnsi"/>
+                                      <w:color w:val="auto"/>
+                                      <w:sz w:val="24"/>
+                                      <w:szCs w:val="24"/>
+                                    </w:rPr>
+                                    <w:t xml:space="preserve">  Upon our first attempts with reaching this goal, our model produced rather poor results with less than 72% accuracy and up to 61% losses. Utilizing the neural network models by increasing the number of nodes and decreasing the batch sizes, tamed this to a consistent accuracy of 72.5% and a loss of 56.2% based on 4 total layers containing nodes of 100, 35, 10, and 1, batch size of 50 and 100 epochs. We can do better!!</w:t>
+                                  </w:r>
+                                </w:p>
+                                <w:p/>
+                                <w:p>
+                                  <w:pPr>
+                                    <w:pStyle w:val="Heading2"/>
+                                    <w:rPr>
+                                      <w:rFonts w:asciiTheme="minorHAnsi" w:hAnsiTheme="minorHAnsi" w:cstheme="minorHAnsi"/>
+                                      <w:b/>
+                                      <w:bCs/>
+                                      <w:sz w:val="28"/>
+                                      <w:szCs w:val="28"/>
+                                    </w:rPr>
+                                  </w:pPr>
+                                  <w:r>
+                                    <w:rPr>
+                                      <w:rFonts w:asciiTheme="minorHAnsi" w:hAnsiTheme="minorHAnsi" w:cstheme="minorHAnsi"/>
+                                      <w:b/>
+                                      <w:bCs/>
+                                      <w:sz w:val="28"/>
+                                      <w:szCs w:val="28"/>
+                                    </w:rPr>
+                                    <w:t>The process</w:t>
+                                  </w:r>
+                                </w:p>
+                                <w:p>
+                                  <w:pPr>
+                                    <w:rPr>
+                                      <w:sz w:val="24"/>
+                                      <w:szCs w:val="24"/>
+                                    </w:rPr>
+                                  </w:pPr>
+                                  <w:r>
+                                    <w:rPr>
+                                      <w:sz w:val="24"/>
+                                      <w:szCs w:val="24"/>
+                                    </w:rPr>
+                                    <w:t xml:space="preserve">We imported the necessary dependencies, read in the .csv file, analyzed the available data.  Looking at the columns in the dataset we dropped the EIN and NAME columns due to lack of value, performed a revised binning of data with the ASK_AMT, the Application Type, and the Classification Code. Split the data into training and test features.  Compiled, </w:t>
+                                  </w:r>
+                                  <w:proofErr w:type="gramStart"/>
+                                  <w:r>
+                                    <w:rPr>
+                                      <w:sz w:val="24"/>
+                                      <w:szCs w:val="24"/>
+                                    </w:rPr>
+                                    <w:t>trained</w:t>
+                                  </w:r>
+                                  <w:proofErr w:type="gramEnd"/>
+                                  <w:r>
+                                    <w:rPr>
+                                      <w:sz w:val="24"/>
+                                      <w:szCs w:val="24"/>
+                                    </w:rPr>
+                                    <w:t xml:space="preserve"> and evaluated the model with 3 hidden layers. Plotted the training and validation losses and saved the model.</w:t>
+                                  </w:r>
+                                </w:p>
+                                <w:p>
+                                  <w:pPr>
+                                    <w:rPr>
+                                      <w:sz w:val="24"/>
+                                      <w:szCs w:val="24"/>
+                                    </w:rPr>
+                                  </w:pPr>
+                                </w:p>
+                                <w:p>
+                                  <w:pPr>
+                                    <w:pStyle w:val="Heading2"/>
+                                    <w:rPr>
+                                      <w:rFonts w:asciiTheme="minorHAnsi" w:hAnsiTheme="minorHAnsi" w:cstheme="minorHAnsi"/>
+                                      <w:b/>
+                                      <w:bCs/>
+                                      <w:sz w:val="28"/>
+                                      <w:szCs w:val="28"/>
+                                    </w:rPr>
+                                  </w:pPr>
+                                  <w:proofErr w:type="spellStart"/>
+                                  <w:r>
+                                    <w:rPr>
+                                      <w:rFonts w:asciiTheme="minorHAnsi" w:hAnsiTheme="minorHAnsi" w:cstheme="minorHAnsi"/>
+                                      <w:b/>
+                                      <w:bCs/>
+                                      <w:sz w:val="28"/>
+                                      <w:szCs w:val="28"/>
+                                    </w:rPr>
+                                    <w:t>AlphabetSoupCharity_Optimization</w:t>
+                                  </w:r>
+                                  <w:proofErr w:type="spellEnd"/>
+                                </w:p>
+                                <w:p>
+                                  <w:pPr>
+                                    <w:rPr>
+                                      <w:sz w:val="24"/>
+                                      <w:szCs w:val="24"/>
+                                    </w:rPr>
+                                  </w:pPr>
+                                  <w:r>
+                                    <w:rPr>
+                                      <w:sz w:val="24"/>
+                                      <w:szCs w:val="24"/>
+                                    </w:rPr>
+                                    <w:t>We ran a loop testing various nodes</w:t>
+                                  </w:r>
+                                  <w:r>
+                                    <w:rPr>
+                                      <w:sz w:val="24"/>
+                                      <w:szCs w:val="24"/>
+                                    </w:rPr>
+                                    <w:t xml:space="preserve"> (8, 16, 24)</w:t>
+                                  </w:r>
+                                  <w:r>
+                                    <w:rPr>
+                                      <w:sz w:val="24"/>
+                                      <w:szCs w:val="24"/>
+                                    </w:rPr>
+                                    <w:t>, dropout probabilities</w:t>
+                                  </w:r>
+                                  <w:r>
+                                    <w:rPr>
+                                      <w:sz w:val="24"/>
+                                      <w:szCs w:val="24"/>
+                                    </w:rPr>
+                                    <w:t xml:space="preserve"> (0, 0.2)</w:t>
+                                  </w:r>
+                                  <w:r>
+                                    <w:rPr>
+                                      <w:sz w:val="24"/>
+                                      <w:szCs w:val="24"/>
+                                    </w:rPr>
+                                    <w:t>, learning rates</w:t>
+                                  </w:r>
+                                  <w:r>
+                                    <w:rPr>
+                                      <w:sz w:val="24"/>
+                                      <w:szCs w:val="24"/>
+                                    </w:rPr>
+                                    <w:t xml:space="preserve"> (0.01, 0.005, 0.001)</w:t>
+                                  </w:r>
+                                  <w:r>
+                                    <w:rPr>
+                                      <w:sz w:val="24"/>
+                                      <w:szCs w:val="24"/>
+                                    </w:rPr>
+                                    <w:t>, batch sizes</w:t>
+                                  </w:r>
+                                  <w:r>
+                                    <w:rPr>
+                                      <w:sz w:val="24"/>
+                                      <w:szCs w:val="24"/>
+                                    </w:rPr>
+                                    <w:t xml:space="preserve"> (32, 64, 128)</w:t>
+                                  </w:r>
+                                  <w:r>
+                                    <w:rPr>
+                                      <w:sz w:val="24"/>
+                                      <w:szCs w:val="24"/>
+                                    </w:rPr>
+                                    <w:t xml:space="preserve"> and saved the model with the least validation loss.  </w:t>
+                                  </w:r>
+                                  <w:r>
+                                    <w:rPr>
+                                      <w:sz w:val="24"/>
+                                      <w:szCs w:val="24"/>
+                                    </w:rPr>
+                                    <w:t>We set up 7 features to analyze.  Our final least validation loss was XXX!</w:t>
+                                  </w:r>
+                                </w:p>
+                              </w:txbxContent>
+                            </wps:txbx>
+                            <wps:bodyPr rot="0" spcFirstLastPara="0" vertOverflow="overflow" horzOverflow="overflow" vert="horz" wrap="square" lIns="91440" tIns="45720" rIns="91440" bIns="45720" numCol="1" spcCol="0" rtlCol="0" fromWordArt="0" anchor="t" anchorCtr="0" forceAA="0" compatLnSpc="1">
+                              <a:prstTxWarp prst="textNoShape">
+                                <a:avLst/>
+                              </a:prstTxWarp>
+                              <a:noAutofit/>
+                            </wps:bodyPr>
+                          </wps:wsp>
+                        </a:graphicData>
+                      </a:graphic>
+                      <wp14:sizeRelV relativeFrom="margin">
+                        <wp14:pctHeight>0</wp14:pctHeight>
+                      </wp14:sizeRelV>
+                    </wp:anchor>
+                  </w:drawing>
+                </mc:Choice>
+                <mc:Fallback>
+                  <w:pict>
+                    <v:shape w14:anchorId="344D6286" id="Text Box 1985293938" o:spid="_x0000_s1037" type="#_x0000_t202" style="position:absolute;margin-left:185pt;margin-top:126.65pt;width:385.25pt;height:579.2pt;z-index:251662336;visibility:visible;mso-wrap-style:square;mso-height-percent:0;mso-wrap-distance-left:9pt;mso-wrap-distance-top:0;mso-wrap-distance-right:9pt;mso-wrap-distance-bottom:0;mso-position-horizontal:absolute;mso-position-horizontal-relative:text;mso-position-vertical:absolute;mso-position-vertical-relative:text;mso-height-percent:0;mso-height-relative:margin;v-text-anchor:top" o:gfxdata="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" fillcolor="white [3201]" stroked="f" strokeweight=".5pt">
+                      <v:textbox>
+                        <w:txbxContent>
+                          <w:p>
+                            <w:pPr>
+                              <w:pStyle w:val="Heading1"/>
+                              <w:rPr>
+                                <w:rFonts w:asciiTheme="minorHAnsi" w:hAnsiTheme="minorHAnsi" w:cstheme="minorHAnsi"/>
+                                <w:b/>
+                                <w:bCs/>
+                                <w:sz w:val="32"/>
+                              </w:rPr>
+                            </w:pPr>
+                            <w:r>
+                              <w:rPr>
+                                <w:rFonts w:asciiTheme="minorHAnsi" w:hAnsiTheme="minorHAnsi" w:cstheme="minorHAnsi"/>
+                                <w:b/>
+                                <w:bCs/>
+                                <w:sz w:val="32"/>
+                              </w:rPr>
+                              <w:t>0</w:t>
+                            </w:r>
+                            <w:r>
+                              <w:rPr>
+                                <w:rFonts w:asciiTheme="minorHAnsi" w:hAnsiTheme="minorHAnsi" w:cstheme="minorHAnsi"/>
+                                <w:b/>
+                                <w:bCs/>
+                                <w:sz w:val="32"/>
+                              </w:rPr>
+                              <w:t>2 Optimizing</w:t>
+                            </w:r>
+                            <w:r>
+                              <w:rPr>
+                                <w:rFonts w:asciiTheme="minorHAnsi" w:hAnsiTheme="minorHAnsi" w:cstheme="minorHAnsi"/>
+                                <w:b/>
+                                <w:bCs/>
+                                <w:sz w:val="32"/>
+                              </w:rPr>
+                              <w:t xml:space="preserve"> Challenge</w:t>
+                            </w:r>
+                          </w:p>
+                          <w:p/>
+                          <w:p>
+                            <w:pPr>
+                              <w:pStyle w:val="Heading2"/>
+                              <w:rPr>
+                                <w:rFonts w:asciiTheme="minorHAnsi" w:hAnsiTheme="minorHAnsi" w:cstheme="minorHAnsi"/>
+                                <w:b/>
+                                <w:bCs/>
+                                <w:sz w:val="28"/>
+                                <w:szCs w:val="28"/>
+                              </w:rPr>
+                            </w:pPr>
+                            <w:proofErr w:type="spellStart"/>
+                            <w:r>
+                              <w:rPr>
+                                <w:rFonts w:asciiTheme="minorHAnsi" w:hAnsiTheme="minorHAnsi" w:cstheme="minorHAnsi"/>
+                                <w:b/>
+                                <w:bCs/>
+                                <w:sz w:val="28"/>
+                                <w:szCs w:val="28"/>
+                              </w:rPr>
+                              <w:t>AlphabetSoupCharity_Optimization</w:t>
+                            </w:r>
+                            <w:proofErr w:type="spellEnd"/>
+                          </w:p>
+                          <w:p>
+                            <w:pPr>
+                              <w:pStyle w:val="Heading2"/>
+                              <w:rPr>
+                                <w:rFonts w:asciiTheme="minorHAnsi" w:hAnsiTheme="minorHAnsi" w:cstheme="minorHAnsi"/>
+                                <w:b/>
+                                <w:bCs/>
+                                <w:sz w:val="28"/>
+                                <w:szCs w:val="28"/>
+                              </w:rPr>
+                            </w:pPr>
+                          </w:p>
+                          <w:p>
+                            <w:pPr>
+                              <w:pStyle w:val="Heading2"/>
+                            </w:pPr>
+                            <w:r>
+                              <w:rPr>
+                                <w:rFonts w:asciiTheme="minorHAnsi" w:hAnsiTheme="minorHAnsi" w:cstheme="minorHAnsi"/>
+                                <w:b/>
+                                <w:bCs/>
+                                <w:sz w:val="28"/>
+                                <w:szCs w:val="28"/>
+                              </w:rPr>
+                              <w:t xml:space="preserve"> </w:t>
+                            </w:r>
+                            <w:r>
+                              <w:rPr>
+                                <w:rFonts w:asciiTheme="minorHAnsi" w:hAnsiTheme="minorHAnsi" w:cstheme="minorHAnsi"/>
+                                <w:b/>
+                                <w:bCs/>
+                                <w:sz w:val="28"/>
+                                <w:szCs w:val="28"/>
+                              </w:rPr>
+                              <w:t>F</w:t>
+                            </w:r>
+                            <w:r>
+                              <w:rPr>
+                                <w:rFonts w:asciiTheme="minorHAnsi" w:hAnsiTheme="minorHAnsi" w:cstheme="minorHAnsi"/>
+                                <w:b/>
+                                <w:bCs/>
+                                <w:sz w:val="28"/>
+                                <w:szCs w:val="28"/>
+                              </w:rPr>
+                              <w:t>indings</w:t>
+                            </w:r>
+                          </w:p>
+                          <w:p>
+                            <w:pPr>
+                              <w:pStyle w:val="Heading2"/>
+                              <w:rPr>
+                                <w:rFonts w:asciiTheme="minorHAnsi" w:hAnsiTheme="minorHAnsi" w:cstheme="minorHAnsi"/>
+                                <w:color w:val="auto"/>
+                                <w:sz w:val="24"/>
+                                <w:szCs w:val="24"/>
+                              </w:rPr>
+                            </w:pPr>
+                            <w:r>
+                              <w:rPr>
+                                <w:rFonts w:asciiTheme="minorHAnsi" w:hAnsiTheme="minorHAnsi" w:cstheme="minorHAnsi"/>
+                                <w:color w:val="auto"/>
+                                <w:sz w:val="24"/>
+                                <w:szCs w:val="24"/>
+                              </w:rPr>
+                              <w:t xml:space="preserve">  Upon our first attempts with reaching this goal, our model produced rather poor results with less than 72% accuracy and up to 61% losses. Utilizing the neural network models by increasing the number of nodes and decreasing the batch sizes, tamed this to a consistent accuracy of 72.5% and a loss of 56.2% based on 4 total layers containing nodes of 100, 35, 10, and 1, batch size of 50 and 100 epochs. We can do better!!</w:t>
+                            </w:r>
+                          </w:p>
+                          <w:p/>
+                          <w:p>
+                            <w:pPr>
+                              <w:pStyle w:val="Heading2"/>
+                              <w:rPr>
+                                <w:rFonts w:asciiTheme="minorHAnsi" w:hAnsiTheme="minorHAnsi" w:cstheme="minorHAnsi"/>
+                                <w:b/>
+                                <w:bCs/>
+                                <w:sz w:val="28"/>
+                                <w:szCs w:val="28"/>
+                              </w:rPr>
+                            </w:pPr>
+                            <w:r>
+                              <w:rPr>
+                                <w:rFonts w:asciiTheme="minorHAnsi" w:hAnsiTheme="minorHAnsi" w:cstheme="minorHAnsi"/>
+                                <w:b/>
+                                <w:bCs/>
+                                <w:sz w:val="28"/>
+                                <w:szCs w:val="28"/>
+                              </w:rPr>
+                              <w:t>The process</w:t>
+                            </w:r>
+                          </w:p>
+                          <w:p>
+                            <w:pPr>
+                              <w:rPr>
+                                <w:sz w:val="24"/>
+                                <w:szCs w:val="24"/>
+                              </w:rPr>
+                            </w:pPr>
+                            <w:r>
+                              <w:rPr>
+                                <w:sz w:val="24"/>
+                                <w:szCs w:val="24"/>
+                              </w:rPr>
+                              <w:t xml:space="preserve">We imported the necessary dependencies, read in the .csv file, analyzed the available data.  Looking at the columns in the dataset we dropped the EIN and NAME columns due to lack of value, performed a revised binning of data with the ASK_AMT, the Application Type, and the Classification Code. Split the data into training and test features.  Compiled, </w:t>
+                            </w:r>
+                            <w:proofErr w:type="gramStart"/>
+                            <w:r>
+                              <w:rPr>
+                                <w:sz w:val="24"/>
+                                <w:szCs w:val="24"/>
+                              </w:rPr>
+                              <w:t>trained</w:t>
+                            </w:r>
+                            <w:proofErr w:type="gramEnd"/>
+                            <w:r>
+                              <w:rPr>
+                                <w:sz w:val="24"/>
+                                <w:szCs w:val="24"/>
+                              </w:rPr>
+                              <w:t xml:space="preserve"> and evaluated the model with 3 hidden layers. Plotted the training and validation losses and saved the model.</w:t>
+                            </w:r>
+                          </w:p>
+                          <w:p>
+                            <w:pPr>
+                              <w:rPr>
+                                <w:sz w:val="24"/>
+                                <w:szCs w:val="24"/>
+                              </w:rPr>
+                            </w:pPr>
+                          </w:p>
+                          <w:p>
+                            <w:pPr>
+                              <w:pStyle w:val="Heading2"/>
+                              <w:rPr>
+                                <w:rFonts w:asciiTheme="minorHAnsi" w:hAnsiTheme="minorHAnsi" w:cstheme="minorHAnsi"/>
+                                <w:b/>
+                                <w:bCs/>
+                                <w:sz w:val="28"/>
+                                <w:szCs w:val="28"/>
+                              </w:rPr>
+                            </w:pPr>
+                            <w:proofErr w:type="spellStart"/>
+                            <w:r>
+                              <w:rPr>
+                                <w:rFonts w:asciiTheme="minorHAnsi" w:hAnsiTheme="minorHAnsi" w:cstheme="minorHAnsi"/>
+                                <w:b/>
+                                <w:bCs/>
+                                <w:sz w:val="28"/>
+                                <w:szCs w:val="28"/>
+                              </w:rPr>
+                              <w:t>AlphabetSoupCharity_Optimization</w:t>
+                            </w:r>
+                            <w:proofErr w:type="spellEnd"/>
+                          </w:p>
+                          <w:p>
+                            <w:pPr>
+                              <w:rPr>
+                                <w:sz w:val="24"/>
+                                <w:szCs w:val="24"/>
+                              </w:rPr>
+                            </w:pPr>
+                            <w:r>
+                              <w:rPr>
+                                <w:sz w:val="24"/>
+                                <w:szCs w:val="24"/>
+                              </w:rPr>
+                              <w:t>We ran a loop testing various nodes</w:t>
+                            </w:r>
+                            <w:r>
+                              <w:rPr>
+                                <w:sz w:val="24"/>
+                                <w:szCs w:val="24"/>
+                              </w:rPr>
+                              <w:t xml:space="preserve"> (8, 16, 24)</w:t>
+                            </w:r>
+                            <w:r>
+                              <w:rPr>
+                                <w:sz w:val="24"/>
+                                <w:szCs w:val="24"/>
+                              </w:rPr>
+                              <w:t>, dropout probabilities</w:t>
+                            </w:r>
+                            <w:r>
+                              <w:rPr>
+                                <w:sz w:val="24"/>
+                                <w:szCs w:val="24"/>
+                              </w:rPr>
+                              <w:t xml:space="preserve"> (0, 0.2)</w:t>
+                            </w:r>
+                            <w:r>
+                              <w:rPr>
+                                <w:sz w:val="24"/>
+                                <w:szCs w:val="24"/>
+                              </w:rPr>
+                              <w:t>, learning rates</w:t>
+                            </w:r>
+                            <w:r>
+                              <w:rPr>
+                                <w:sz w:val="24"/>
+                                <w:szCs w:val="24"/>
+                              </w:rPr>
+                              <w:t xml:space="preserve"> (0.01, 0.005, 0.001)</w:t>
+                            </w:r>
+                            <w:r>
+                              <w:rPr>
+                                <w:sz w:val="24"/>
+                                <w:szCs w:val="24"/>
+                              </w:rPr>
+                              <w:t>, batch sizes</w:t>
+                            </w:r>
+                            <w:r>
+                              <w:rPr>
+                                <w:sz w:val="24"/>
+                                <w:szCs w:val="24"/>
+                              </w:rPr>
+                              <w:t xml:space="preserve"> (32, 64, 128)</w:t>
+                            </w:r>
+                            <w:r>
+                              <w:rPr>
+                                <w:sz w:val="24"/>
+                                <w:szCs w:val="24"/>
+                              </w:rPr>
+                              <w:t xml:space="preserve"> and saved the model with the least validation loss.  </w:t>
+                            </w:r>
+                            <w:r>
+                              <w:rPr>
+                                <w:sz w:val="24"/>
+                                <w:szCs w:val="24"/>
+                              </w:rPr>
+                              <w:t>We set up 7 features to analyze.  Our final least validation loss was XXX!</w:t>
+                            </w:r>
+                          </w:p>
+                        </w:txbxContent>
+                      </v:textbox>
+                    </v:shape>
+                  </w:pict>
+                </mc:Fallback>
+              </mc:AlternateContent>
+            </w:r>
+            <w:r>
+              <w:rPr>
+                <w:noProof/>
+              </w:rPr>
+              <mc:AlternateContent>
+                <mc:Choice Requires="wps">
+                  <w:drawing>
+                    <wp:inline distT="0" distB="0" distL="0" distR="0" wp14:anchorId="29986737" wp14:editId="56BC69A4">
+                      <wp:extent cx="3886200" cy="1389380"/>
+                      <wp:effectExtent l="0" t="0" r="0" b="1270"/>
+                      <wp:docPr id="986701966" name="Text Box 986701966"/>
+                      <wp:cNvGraphicFramePr/>
+                      <a:graphic xmlns:a="http://schemas.openxmlformats.org/drawingml/2006/main">
+                        <a:graphicData uri="http://schemas.microsoft.com/office/word/2010/wordprocessingShape">
+                          <wps:wsp>
+                            <wps:cNvSpPr txBox="1"/>
+                            <wps:spPr>
+                              <a:xfrm>
+                                <a:off x="0" y="0"/>
+                                <a:ext cx="3886200" cy="1389380"/>
+                              </a:xfrm>
+                              <a:prstGeom prst="rect">
+                                <a:avLst/>
+                              </a:prstGeom>
+                              <a:noFill/>
+                              <a:ln w="6350">
+                                <a:noFill/>
+                              </a:ln>
+                            </wps:spPr>
+                            <wps:txbx>
+                              <w:txbxContent>
+                                <w:p>
+                                  <w:pPr>
+                                    <w:pStyle w:val="Title"/>
+                                    <w:rPr>
+                                      <w:color w:val="000000" w:themeColor="text1"/>
+                                      <w:sz w:val="44"/>
+                                      <w:szCs w:val="44"/>
+                                    </w:rPr>
+                                  </w:pPr>
+                                  <w:proofErr w:type="spellStart"/>
+                                  <w:r>
+                                    <w:rPr>
+                                      <w:color w:val="000000" w:themeColor="text1"/>
+                                      <w:sz w:val="44"/>
+                                      <w:szCs w:val="44"/>
+                                    </w:rPr>
+                                    <w:t>AlphabetSoup</w:t>
+                                  </w:r>
+                                  <w:proofErr w:type="spellEnd"/>
+                                  <w:r>
+                                    <w:rPr>
+                                      <w:color w:val="000000" w:themeColor="text1"/>
+                                      <w:sz w:val="44"/>
+                                      <w:szCs w:val="44"/>
+                                    </w:rPr>
+                                    <w:t xml:space="preserve"> Charity Funding</w:t>
+                                  </w:r>
+                                </w:p>
+                                <w:p>
+                                  <w:pPr>
+                                    <w:pStyle w:val="Subtitle"/>
+                                    <w:rPr>
+                                      <w:color w:val="000000" w:themeColor="text1"/>
+                                      <w:sz w:val="36"/>
+                                      <w:szCs w:val="36"/>
+                                    </w:rPr>
+                                  </w:pPr>
+                                  <w:r>
+                                    <w:rPr>
+                                      <w:color w:val="000000" w:themeColor="text1"/>
+                                      <w:sz w:val="36"/>
+                                      <w:szCs w:val="36"/>
+                                    </w:rPr>
+                                    <w:t>Modeling Future Outcomes</w:t>
+                                  </w:r>
+                                </w:p>
+                                <w:p>
+                                  <w:pPr>
+                                    <w:pStyle w:val="Subtitle"/>
+                                    <w:rPr>
+                                      <w:color w:val="44546A" w:themeColor="text2"/>
+                                    </w:rPr>
+                                  </w:pPr>
+                                </w:p>
+                              </w:txbxContent>
+                            </wps:txbx>
+                            <wps:bodyPr rot="0" spcFirstLastPara="0" vertOverflow="overflow" horzOverflow="overflow" vert="horz" wrap="square" lIns="91440" tIns="45720" rIns="91440" bIns="45720" numCol="1" spcCol="0" rtlCol="0" fromWordArt="0" anchor="t" anchorCtr="0" forceAA="0" compatLnSpc="1">
+                              <a:prstTxWarp prst="textNoShape">
+                                <a:avLst/>
+                              </a:prstTxWarp>
+                              <a:noAutofit/>
+                            </wps:bodyPr>
+                          </wps:wsp>
+                        </a:graphicData>
+                      </a:graphic>
+                    </wp:inline>
+                  </w:drawing>
+                </mc:Choice>
+                <mc:Fallback>
+                  <w:pict>
+                    <v:shape w14:anchorId="29986737" id="Text Box 986701966" o:spid="_x0000_s1038" type="#_x0000_t202" style="width:306pt;height:109.4pt;visibility:visible;mso-wrap-style:square;mso-left-percent:-10001;mso-top-percent:-10001;mso-position-horizontal:absolute;mso-position-horizontal-relative:char;mso-position-vertical:absolute;mso-position-vertical-relative:line;mso-left-percent:-10001;mso-top-percent:-10001;v-text-anchor:top" o:gfxdata="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" filled="f" stroked="f" strokeweight=".5pt">
+                      <v:textbox>
+                        <w:txbxContent>
+                          <w:p>
+                            <w:pPr>
+                              <w:pStyle w:val="Title"/>
+                              <w:rPr>
+                                <w:color w:val="000000" w:themeColor="text1"/>
+                                <w:sz w:val="44"/>
+                                <w:szCs w:val="44"/>
+                              </w:rPr>
+                            </w:pPr>
+                            <w:proofErr w:type="spellStart"/>
+                            <w:r>
+                              <w:rPr>
+                                <w:color w:val="000000" w:themeColor="text1"/>
+                                <w:sz w:val="44"/>
+                                <w:szCs w:val="44"/>
+                              </w:rPr>
+                              <w:t>AlphabetSoup</w:t>
+                            </w:r>
+                            <w:proofErr w:type="spellEnd"/>
+                            <w:r>
+                              <w:rPr>
+                                <w:color w:val="000000" w:themeColor="text1"/>
+                                <w:sz w:val="44"/>
+                                <w:szCs w:val="44"/>
+                              </w:rPr>
+                              <w:t xml:space="preserve"> Charity Funding</w:t>
+                            </w:r>
+                          </w:p>
+                          <w:p>
+                            <w:pPr>
+                              <w:pStyle w:val="Subtitle"/>
+                              <w:rPr>
+                                <w:color w:val="000000" w:themeColor="text1"/>
+                                <w:sz w:val="36"/>
+                                <w:szCs w:val="36"/>
+                              </w:rPr>
+                            </w:pPr>
+                            <w:r>
+                              <w:rPr>
+                                <w:color w:val="000000" w:themeColor="text1"/>
+                                <w:sz w:val="36"/>
+                                <w:szCs w:val="36"/>
+                              </w:rPr>
+                              <w:t>Modeling Future Outcomes</w:t>
+                            </w:r>
+                          </w:p>
+                          <w:p>
+                            <w:pPr>
+                              <w:pStyle w:val="Subtitle"/>
+                              <w:rPr>
+                                <w:color w:val="44546A" w:themeColor="text2"/>
+                              </w:rPr>
+                            </w:pPr>
+                          </w:p>
+                        </w:txbxContent>
+                      </v:textbox>
+                      <w10:anchorlock/>
+                    </v:shape>
+                  </w:pict>
+                </mc:Fallback>
+              </mc:AlternateContent>
+            </w:r>
+          </w:p>
+        </w:tc>
+        <w:tc>
+          <w:tcPr>
+            <w:tcW w:w="6090" w:type="dxa"/>
+          </w:tcPr>
+          <w:p>
+            <w:r>
+              <w:rPr>
+                <w:noProof/>
+              </w:rPr>
+              <mc:AlternateContent>
+                <mc:Choice Requires="wps">
+                  <w:drawing>
+                    <wp:inline distT="0" distB="0" distL="0" distR="0" wp14:anchorId="152DAF6B" wp14:editId="14AF527F">
+                      <wp:extent cx="3493827" cy="1303116"/>
+                      <wp:effectExtent l="0" t="0" r="0" b="0"/>
+                      <wp:docPr id="416594158" name="Text Box 416594158"/>
+                      <wp:cNvGraphicFramePr/>
+                      <a:graphic xmlns:a="http://schemas.openxmlformats.org/drawingml/2006/main">
+                        <a:graphicData uri="http://schemas.microsoft.com/office/word/2010/wordprocessingShape">
+                          <wps:wsp>
+                            <wps:cNvSpPr txBox="1"/>
+                            <wps:spPr>
+                              <a:xfrm>
+                                <a:off x="0" y="0"/>
+                                <a:ext cx="3493827" cy="1303116"/>
+                              </a:xfrm>
+                              <a:prstGeom prst="rect">
+                                <a:avLst/>
+                              </a:prstGeom>
+                              <a:noFill/>
+                              <a:ln w="6350">
+                                <a:noFill/>
+                              </a:ln>
+                            </wps:spPr>
+                            <wps:txbx>
+                              <w:txbxContent>
+                                <w:p>
+                                  <w:pPr>
+                                    <w:pStyle w:val="NoSpacing"/>
+                                    <w:rPr>
+                                      <w:color w:val="44546A" w:themeColor="text2"/>
+                                    </w:rPr>
+                                  </w:pPr>
+                                </w:p>
+                              </w:txbxContent>
+                            </wps:txbx>
+                            <wps:bodyPr rot="0" spcFirstLastPara="0" vertOverflow="overflow" horzOverflow="overflow" vert="horz" wrap="square" lIns="91440" tIns="45720" rIns="91440" bIns="45720" numCol="1" spcCol="0" rtlCol="0" fromWordArt="0" anchor="t" anchorCtr="0" forceAA="0" compatLnSpc="1">
+                              <a:prstTxWarp prst="textNoShape">
+                                <a:avLst/>
+                              </a:prstTxWarp>
+                              <a:noAutofit/>
+                            </wps:bodyPr>
+                          </wps:wsp>
+                        </a:graphicData>
+                      </a:graphic>
+                    </wp:inline>
+                  </w:drawing>
+                </mc:Choice>
+                <mc:Fallback>
+                  <w:pict>
+                    <v:shape w14:anchorId="152DAF6B" id="Text Box 416594158" o:spid="_x0000_s1039" type="#_x0000_t202" style="width:275.1pt;height:102.6pt;visibility:visible;mso-wrap-style:square;mso-left-percent:-10001;mso-top-percent:-10001;mso-position-horizontal:absolute;mso-position-horizontal-relative:char;mso-position-vertical:absolute;mso-position-vertical-relative:line;mso-left-percent:-10001;mso-top-percent:-10001;v-text-anchor:top" o:gfxdata="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" filled="f" stroked="f" strokeweight=".5pt">
+                      <v:textbox>
+                        <w:txbxContent>
+                          <w:p>
+                            <w:pPr>
+                              <w:pStyle w:val="NoSpacing"/>
+                              <w:rPr>
+                                <w:color w:val="44546A" w:themeColor="text2"/>
+                              </w:rPr>
+                            </w:pPr>
+                          </w:p>
+                        </w:txbxContent>
+                      </v:textbox>
+                      <w10:anchorlock/>
+                    </v:shape>
+                  </w:pict>
+                </mc:Fallback>
+              </mc:AlternateContent>
+            </w:r>
+          </w:p>
+        </w:tc>
+      </w:tr>
+      <w:tr>
+        <w:trPr>
+          <w:trHeight w:val="8604"/>
+        </w:trPr>
+        <w:tc>
+          <w:tcPr>
+            <w:tcW w:w="3635" w:type="dxa"/>
+          </w:tcPr>
+          <w:p>
+            <w:r>
+              <w:rPr>
+                <w:noProof/>
+              </w:rPr>
+              <mc:AlternateContent>
+                <mc:Choice Requires="wps">
+                  <w:drawing>
+                    <wp:inline distT="0" distB="0" distL="0" distR="0" wp14:anchorId="24FC9593" wp14:editId="0902EE2A">
+                      <wp:extent cx="475013" cy="676894"/>
+                      <wp:effectExtent l="0" t="0" r="1270" b="9525"/>
+                      <wp:docPr id="1401125377" name="Text Box 1401125377"/>
+                      <wp:cNvGraphicFramePr/>
+                      <a:graphic xmlns:a="http://schemas.openxmlformats.org/drawingml/2006/main">
+                        <a:graphicData uri="http://schemas.microsoft.com/office/word/2010/wordprocessingShape">
+                          <wps:wsp>
+                            <wps:cNvSpPr txBox="1"/>
+                            <wps:spPr>
+                              <a:xfrm>
+                                <a:off x="0" y="0"/>
+                                <a:ext cx="475013" cy="676894"/>
+                              </a:xfrm>
+                              <a:prstGeom prst="rect">
+                                <a:avLst/>
+                              </a:prstGeom>
+                              <a:solidFill>
+                                <a:schemeClr val="lt1"/>
+                              </a:solidFill>
+                              <a:ln w="6350">
+                                <a:noFill/>
+                              </a:ln>
+                            </wps:spPr>
+                            <wps:txbx>
+                              <w:txbxContent>
+                                <w:p>
+                                  <w:pPr>
+                                    <w:pStyle w:val="Heading1"/>
+                                  </w:pPr>
+                                  <w:r>
+                                    <w:t>01</w:t>
+                                  </w:r>
+                                </w:p>
+                              </w:txbxContent>
+                            </wps:txbx>
+                            <wps:bodyPr rot="0" spcFirstLastPara="0" vertOverflow="overflow" horzOverflow="overflow" vert="horz" wrap="square" lIns="91440" tIns="45720" rIns="91440" bIns="45720" numCol="1" spcCol="0" rtlCol="0" fromWordArt="0" anchor="t" anchorCtr="0" forceAA="0" compatLnSpc="1">
+                              <a:prstTxWarp prst="textNoShape">
+                                <a:avLst/>
+                              </a:prstTxWarp>
+                              <a:noAutofit/>
+                            </wps:bodyPr>
+                          </wps:wsp>
+                        </a:graphicData>
+                      </a:graphic>
+                    </wp:inline>
+                  </w:drawing>
+                </mc:Choice>
+                <mc:Fallback>
+                  <w:pict>
+                    <v:shape w14:anchorId="24FC9593" id="Text Box 1401125377" o:spid="_x0000_s1040" type="#_x0000_t202" style="width:37.4pt;height:53.3pt;visibility:visible;mso-wrap-style:square;mso-left-percent:-10001;mso-top-percent:-10001;mso-position-horizontal:absolute;mso-position-horizontal-relative:char;mso-position-vertical:absolute;mso-position-vertical-relative:line;mso-left-percent:-10001;mso-top-percent:-10001;v-text-anchor:top" o:gfxdata="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" fillcolor="white [3201]" stroked="f" strokeweight=".5pt">
+                      <v:textbox>
+                        <w:txbxContent>
+                          <w:p>
+                            <w:pPr>
+                              <w:pStyle w:val="Heading1"/>
+                            </w:pPr>
+                            <w:r>
+                              <w:t>01</w:t>
+                            </w:r>
+                          </w:p>
+                        </w:txbxContent>
+                      </v:textbox>
+                      <w10:anchorlock/>
+                    </v:shape>
+                  </w:pict>
+                </mc:Fallback>
+              </mc:AlternateContent>
+            </w:r>
+            <w:r>
+              <w:rPr>
+                <w:noProof/>
+              </w:rPr>
+              <mc:AlternateContent>
+                <mc:Choice Requires="wps">
+                  <w:drawing>
+                    <wp:inline distT="0" distB="0" distL="0" distR="0" wp14:anchorId="507778DB" wp14:editId="12643ADC">
+                      <wp:extent cx="1674421" cy="676894"/>
+                      <wp:effectExtent l="0" t="0" r="2540" b="9525"/>
+                      <wp:docPr id="286726474" name="Text Box 286726474"/>
+                      <wp:cNvGraphicFramePr/>
+                      <a:graphic xmlns:a="http://schemas.openxmlformats.org/drawingml/2006/main">
+                        <a:graphicData uri="http://schemas.microsoft.com/office/word/2010/wordprocessingShape">
+                          <wps:wsp>
+                            <wps:cNvSpPr txBox="1"/>
+                            <wps:spPr>
+                              <a:xfrm>
+                                <a:off x="0" y="0"/>
+                                <a:ext cx="1674421" cy="676894"/>
+                              </a:xfrm>
+                              <a:prstGeom prst="rect">
+                                <a:avLst/>
+                              </a:prstGeom>
+                              <a:solidFill>
+                                <a:schemeClr val="lt1"/>
+                              </a:solidFill>
+                              <a:ln w="6350">
+                                <a:noFill/>
+                              </a:ln>
+                            </wps:spPr>
+                            <wps:txbx>
+                              <w:txbxContent>
+                                <w:p>
+                                  <w:pPr>
+                                    <w:pStyle w:val="Heading3"/>
+                                  </w:pPr>
+                                </w:p>
+                                <w:p>
+                                  <w:pPr>
+                                    <w:pStyle w:val="Heading3"/>
+                                  </w:pPr>
+                                  <w:r>
+                                    <w:t>Initial Challenge Portion</w:t>
+                                  </w:r>
+                                </w:p>
+                              </w:txbxContent>
+                            </wps:txbx>
+                            <wps:bodyPr rot="0" spcFirstLastPara="0" vertOverflow="overflow" horzOverflow="overflow" vert="horz" wrap="square" lIns="91440" tIns="45720" rIns="91440" bIns="45720" numCol="1" spcCol="0" rtlCol="0" fromWordArt="0" anchor="t" anchorCtr="0" forceAA="0" compatLnSpc="1">
+                              <a:prstTxWarp prst="textNoShape">
+                                <a:avLst/>
+                              </a:prstTxWarp>
+                              <a:noAutofit/>
+                            </wps:bodyPr>
+                          </wps:wsp>
+                        </a:graphicData>
+                      </a:graphic>
+                    </wp:inline>
+                  </w:drawing>
+                </mc:Choice>
+                <mc:Fallback>
+                  <w:pict>
+                    <v:shape w14:anchorId="507778DB" id="Text Box 286726474" o:spid="_x0000_s1041" type="#_x0000_t202" style="width:131.85pt;height:53.3pt;visibility:visible;mso-wrap-style:square;mso-left-percent:-10001;mso-top-percent:-10001;mso-position-horizontal:absolute;mso-position-horizontal-relative:char;mso-position-vertical:absolute;mso-position-vertical-relative:line;mso-left-percent:-10001;mso-top-percent:-10001;v-text-anchor:top" o:gfxdata="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" fillcolor="white [3201]" stroked="f" strokeweight=".5pt">
+                      <v:textbox>
+                        <w:txbxContent>
+                          <w:p>
+                            <w:pPr>
+                              <w:pStyle w:val="Heading3"/>
+                            </w:pPr>
+                          </w:p>
+                          <w:p>
+                            <w:pPr>
+                              <w:pStyle w:val="Heading3"/>
+                            </w:pPr>
+                            <w:r>
+                              <w:t>Initial Challenge Portion</w:t>
+                            </w:r>
+                          </w:p>
+                        </w:txbxContent>
+                      </v:textbox>
+                      <w10:anchorlock/>
+                    </v:shape>
+                  </w:pict>
+                </mc:Fallback>
+              </mc:AlternateContent>
+            </w:r>
+            <w:r>
+              <w:rPr>
+                <w:noProof/>
+              </w:rPr>
+              <mc:AlternateContent>
+                <mc:Choice Requires="wps">
+                  <w:drawing>
+                    <wp:inline distT="0" distB="0" distL="0" distR="0" wp14:anchorId="2A32C079" wp14:editId="780E9E6C">
+                      <wp:extent cx="475013" cy="676894"/>
+                      <wp:effectExtent l="0" t="0" r="1270" b="9525"/>
+                      <wp:docPr id="1072959134" name="Text Box 1072959134"/>
+                      <wp:cNvGraphicFramePr/>
+                      <a:graphic xmlns:a="http://schemas.openxmlformats.org/drawingml/2006/main">
+                        <a:graphicData uri="http://schemas.microsoft.com/office/word/2010/wordprocessingShape">
+                          <wps:wsp>
+                            <wps:cNvSpPr txBox="1"/>
+                            <wps:spPr>
+                              <a:xfrm>
+                                <a:off x="0" y="0"/>
+                                <a:ext cx="475013" cy="676894"/>
+                              </a:xfrm>
+                              <a:prstGeom prst="rect">
+                                <a:avLst/>
+                              </a:prstGeom>
+                              <a:solidFill>
+                                <a:schemeClr val="lt1"/>
+                              </a:solidFill>
+                              <a:ln w="6350">
+                                <a:noFill/>
+                              </a:ln>
+                            </wps:spPr>
+                            <wps:txbx>
+                              <w:txbxContent>
+                                <w:p>
+                                  <w:pPr>
+                                    <w:pStyle w:val="Heading1"/>
+                                  </w:pPr>
+                                  <w:r>
+                                    <w:t>02</w:t>
+                                  </w:r>
+                                </w:p>
+                              </w:txbxContent>
+                            </wps:txbx>
+                            <wps:bodyPr rot="0" spcFirstLastPara="0" vertOverflow="overflow" horzOverflow="overflow" vert="horz" wrap="square" lIns="91440" tIns="45720" rIns="91440" bIns="45720" numCol="1" spcCol="0" rtlCol="0" fromWordArt="0" anchor="t" anchorCtr="0" forceAA="0" compatLnSpc="1">
+                              <a:prstTxWarp prst="textNoShape">
+                                <a:avLst/>
+                              </a:prstTxWarp>
+                              <a:noAutofit/>
+                            </wps:bodyPr>
+                          </wps:wsp>
+                        </a:graphicData>
+                      </a:graphic>
+                    </wp:inline>
+                  </w:drawing>
+                </mc:Choice>
+                <mc:Fallback>
+                  <w:pict>
+                    <v:shape w14:anchorId="2A32C079" id="Text Box 1072959134" o:spid="_x0000_s1042" type="#_x0000_t202" style="width:37.4pt;height:53.3pt;visibility:visible;mso-wrap-style:square;mso-left-percent:-10001;mso-top-percent:-10001;mso-position-horizontal:absolute;mso-position-horizontal-relative:char;mso-position-vertical:absolute;mso-position-vertical-relative:line;mso-left-percent:-10001;mso-top-percent:-10001;v-text-anchor:top" o:gfxdata="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" fillcolor="white [3201]" stroked="f" strokeweight=".5pt">
+                      <v:textbox>
+                        <w:txbxContent>
+                          <w:p>
+                            <w:pPr>
+                              <w:pStyle w:val="Heading1"/>
+                            </w:pPr>
+                            <w:r>
+                              <w:t>02</w:t>
+                            </w:r>
+                          </w:p>
+                        </w:txbxContent>
+                      </v:textbox>
+                      <w10:anchorlock/>
+                    </v:shape>
+                  </w:pict>
+                </mc:Fallback>
+              </mc:AlternateContent>
+            </w:r>
+            <w:r>
+              <w:rPr>
+                <w:noProof/>
+              </w:rPr>
+              <mc:AlternateContent>
+                <mc:Choice Requires="wps">
+                  <w:drawing>
+                    <wp:inline distT="0" distB="0" distL="0" distR="0" wp14:anchorId="63E0857A" wp14:editId="73CE2383">
+                      <wp:extent cx="1674421" cy="468061"/>
+                      <wp:effectExtent l="0" t="0" r="2540" b="8255"/>
+                      <wp:docPr id="2054770227" name="Text Box 2054770227"/>
+                      <wp:cNvGraphicFramePr/>
+                      <a:graphic xmlns:a="http://schemas.openxmlformats.org/drawingml/2006/main">
+                        <a:graphicData uri="http://schemas.microsoft.com/office/word/2010/wordprocessingShape">
+                          <wps:wsp>
+                            <wps:cNvSpPr txBox="1"/>
+                            <wps:spPr>
+                              <a:xfrm>
+                                <a:off x="0" y="0"/>
+                                <a:ext cx="1674421" cy="468061"/>
+                              </a:xfrm>
+                              <a:prstGeom prst="rect">
+                                <a:avLst/>
+                              </a:prstGeom>
+                              <a:solidFill>
+                                <a:schemeClr val="lt1"/>
+                              </a:solidFill>
+                              <a:ln w="6350">
+                                <a:noFill/>
+                              </a:ln>
+                            </wps:spPr>
+                            <wps:txbx>
+                              <w:txbxContent>
+                                <w:p>
+                                  <w:pPr>
+                                    <w:pStyle w:val="Heading3"/>
+                                  </w:pPr>
+                                  <w:r>
+                                    <w:t>Optimizing Challenge</w:t>
+                                  </w:r>
+                                </w:p>
+                                <w:p>
+                                  <w:pPr>
+                                    <w:pStyle w:val="Heading3"/>
+                                  </w:pPr>
+                                </w:p>
+                              </w:txbxContent>
+                            </wps:txbx>
+                            <wps:bodyPr rot="0" spcFirstLastPara="0" vertOverflow="overflow" horzOverflow="overflow" vert="horz" wrap="square" lIns="91440" tIns="45720" rIns="91440" bIns="45720" numCol="1" spcCol="0" rtlCol="0" fromWordArt="0" anchor="t" anchorCtr="0" forceAA="0" compatLnSpc="1">
+                              <a:prstTxWarp prst="textNoShape">
+                                <a:avLst/>
+                              </a:prstTxWarp>
+                              <a:noAutofit/>
+                            </wps:bodyPr>
+                          </wps:wsp>
+                        </a:graphicData>
+                      </a:graphic>
+                    </wp:inline>
+                  </w:drawing>
+                </mc:Choice>
+                <mc:Fallback>
+                  <w:pict>
+                    <v:shape w14:anchorId="63E0857A" id="Text Box 2054770227" o:spid="_x0000_s1043" type="#_x0000_t202" style="width:131.85pt;height:36.85pt;visibility:visible;mso-wrap-style:square;mso-left-percent:-10001;mso-top-percent:-10001;mso-position-horizontal:absolute;mso-position-horizontal-relative:char;mso-position-vertical:absolute;mso-position-vertical-relative:line;mso-left-percent:-10001;mso-top-percent:-10001;v-text-anchor:top" o:gfxdata="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" fillcolor="white [3201]" stroked="f" strokeweight=".5pt">
+                      <v:textbox>
+                        <w:txbxContent>
+                          <w:p>
+                            <w:pPr>
+                              <w:pStyle w:val="Heading3"/>
+                            </w:pPr>
+                            <w:r>
+                              <w:t>Optimizing Challenge</w:t>
+                            </w:r>
+                          </w:p>
+                          <w:p>
+                            <w:pPr>
+                              <w:pStyle w:val="Heading3"/>
+                            </w:pPr>
+                          </w:p>
+                        </w:txbxContent>
+                      </v:textbox>
+                      <w10:anchorlock/>
+                    </v:shape>
+                  </w:pict>
+                </mc:Fallback>
+              </mc:AlternateContent>
+            </w:r>
+          </w:p>
+        </w:tc>
+        <w:tc>
+          <w:tcPr>
+            <w:tcW w:w="8545" w:type="dxa"/>
+            <w:gridSpan w:val="2"/>
+          </w:tcPr>
+          <w:p/>
+        </w:tc>
+      </w:tr>
+      <w:tr>
+        <w:trPr>
+          <w:trHeight w:val="2727"/>
+        </w:trPr>
+        <w:tc>
+          <w:tcPr>
+            <w:tcW w:w="12180" w:type="dxa"/>
+            <w:gridSpan w:val="3"/>
+            <w:vAlign w:val="center"/>
+          </w:tcPr>
+          <w:p>
+            <w:pPr>
+              <w:ind w:left="720"/>
+              <w:rPr>
+                <w:caps/>
+              </w:rPr>
+            </w:pPr>
+          </w:p>
+        </w:tc>
+      </w:tr>
+      <w:tr>
+        <w:trPr>
+          <w:trHeight w:val="630"/>
+        </w:trPr>
+        <w:tc>
+          <w:tcPr>
+            <w:tcW w:w="12180" w:type="dxa"/>
+            <w:gridSpan w:val="3"/>
+            <w:vAlign w:val="bottom"/>
+          </w:tcPr>
+          <w:p>
+            <w:pPr>
+              <w:ind w:left="720"/>
+              <w:jc w:val="right"/>
+              <w:rPr>
+                <w:noProof/>
+              </w:rPr>
+            </w:pPr>
+            <w:r>
+              <w:rPr>
+                <w:noProof/>
+              </w:rPr>
+              <w:t xml:space="preserve">Page </w:t>
+            </w:r>
+            <w:r>
+              <w:rPr>
+                <w:noProof/>
+              </w:rPr>
+              <w:t>3</w:t>
             </w:r>
           </w:p>
         </w:tc>
@@ -2136,6 +3255,7 @@
     <w:lsdException w:name="HTML Sample" w:semiHidden="1" w:unhideWhenUsed="1"/>
     <w:lsdException w:name="HTML Typewriter" w:semiHidden="1" w:unhideWhenUsed="1"/>
     <w:lsdException w:name="HTML Variable" w:semiHidden="1" w:unhideWhenUsed="1"/>
+    <w:lsdException w:name="Normal Table" w:semiHidden="1" w:unhideWhenUsed="1"/>
     <w:lsdException w:name="annotation subject" w:semiHidden="1" w:unhideWhenUsed="1"/>
     <w:lsdException w:name="No List" w:semiHidden="1" w:unhideWhenUsed="1"/>
     <w:lsdException w:name="Outline List 1" w:semiHidden="1" w:unhideWhenUsed="1"/>
@@ -2182,8 +3302,10 @@
     <w:lsdException w:name="Table Subtle 2" w:semiHidden="1" w:unhideWhenUsed="1"/>
     <w:lsdException w:name="Table Web 1" w:semiHidden="1" w:unhideWhenUsed="1"/>
     <w:lsdException w:name="Table Web 2" w:semiHidden="1" w:unhideWhenUsed="1"/>
+    <w:lsdException w:name="Table Web 3" w:semiHidden="1" w:unhideWhenUsed="1"/>
     <w:lsdException w:name="Balloon Text" w:semiHidden="1" w:unhideWhenUsed="1"/>
     <w:lsdException w:name="Table Grid" w:uiPriority="39"/>
+    <w:lsdException w:name="Table Theme" w:semiHidden="1" w:unhideWhenUsed="1"/>
     <w:lsdException w:name="Placeholder Text" w:semiHidden="1"/>
     <w:lsdException w:name="No Spacing" w:uiPriority="1" w:qFormat="1"/>
     <w:lsdException w:name="Light Shading" w:uiPriority="60"/>

</xml_diff>